<commit_message>
Inserção dos selects complexos e alterações na documentação.
</commit_message>
<xml_diff>
--- a/Docs/EspacoCoworking.docx
+++ b/Docs/EspacoCoworking.docx
@@ -1525,132 +1525,311 @@
           <w:sz w:val="24"/>
           <w:shd w:fill="auto" w:val="clear"/>
         </w:rPr>
-        <w:t xml:space="preserve">Os requisitos principais do sistema são:</w:t>
-      </w:r>
-    </w:p>
-    <w:p>
-      <w:pPr>
-        <w:suppressAutoHyphens w:val="true"/>
-        <w:spacing w:before="0" w:after="0" w:line="360"/>
-        <w:ind w:right="-21" w:left="0" w:firstLine="851"/>
-        <w:jc w:val="both"/>
-        <w:rPr>
-          <w:rFonts w:ascii="Times New Roman" w:hAnsi="Times New Roman" w:cs="Times New Roman" w:eastAsia="Times New Roman"/>
-          <w:color w:val="auto"/>
-          <w:spacing w:val="0"/>
-          <w:position w:val="0"/>
-          <w:sz w:val="24"/>
-          <w:shd w:fill="auto" w:val="clear"/>
-        </w:rPr>
-      </w:pPr>
-      <w:r>
-        <w:rPr>
-          <w:rFonts w:ascii="Times New Roman" w:hAnsi="Times New Roman" w:cs="Times New Roman" w:eastAsia="Times New Roman"/>
-          <w:color w:val="auto"/>
-          <w:spacing w:val="0"/>
-          <w:position w:val="0"/>
-          <w:sz w:val="24"/>
-          <w:shd w:fill="auto" w:val="clear"/>
-        </w:rPr>
-        <w:t xml:space="preserve">Como requisitos principais, o sistema e-Dent deve permitir o cadastro das informações pessoais e de contato dos usuários, assim como de pacientes. Os usuários corresponderão aos profissionais que irão manter as informações referentes os seus pacientes.</w:t>
-      </w:r>
-    </w:p>
-    <w:p>
-      <w:pPr>
-        <w:suppressAutoHyphens w:val="true"/>
-        <w:spacing w:before="0" w:after="120" w:line="360"/>
-        <w:ind w:right="-21" w:left="0" w:firstLine="851"/>
-        <w:jc w:val="both"/>
-        <w:rPr>
-          <w:rFonts w:ascii="Times New Roman" w:hAnsi="Times New Roman" w:cs="Times New Roman" w:eastAsia="Times New Roman"/>
-          <w:color w:val="auto"/>
-          <w:spacing w:val="0"/>
-          <w:position w:val="0"/>
-          <w:sz w:val="24"/>
-          <w:shd w:fill="auto" w:val="clear"/>
-        </w:rPr>
-      </w:pPr>
-      <w:r>
-        <w:rPr>
-          <w:rFonts w:ascii="Times New Roman" w:hAnsi="Times New Roman" w:cs="Times New Roman" w:eastAsia="Times New Roman"/>
-          <w:color w:val="auto"/>
-          <w:spacing w:val="0"/>
-          <w:position w:val="0"/>
-          <w:sz w:val="24"/>
-          <w:shd w:fill="auto" w:val="clear"/>
-        </w:rPr>
-        <w:t xml:space="preserve">O sistema deve fornecer ao profissional um odontograma, e permitir a manipulação do mesmo. No odontograma, o profissional poderá apontar os procedimentos realizados nos dentes, especificando as faces destes envolvidas. Os dentes são identificados de acordo com uma numeração, e cada dente possui a sua quantidade de faces. Cada procedimento incluso no odontograma, será identificado através do número do dente e possuirá um </w:t>
-      </w:r>
-      <w:r>
-        <w:rPr>
-          <w:rFonts w:ascii="Times New Roman" w:hAnsi="Times New Roman" w:cs="Times New Roman" w:eastAsia="Times New Roman"/>
-          <w:i/>
-          <w:color w:val="auto"/>
-          <w:spacing w:val="0"/>
-          <w:position w:val="0"/>
-          <w:sz w:val="24"/>
-          <w:shd w:fill="auto" w:val="clear"/>
-        </w:rPr>
-        <w:t xml:space="preserve">status</w:t>
-      </w:r>
-      <w:r>
-        <w:rPr>
-          <w:rFonts w:ascii="Times New Roman" w:hAnsi="Times New Roman" w:cs="Times New Roman" w:eastAsia="Times New Roman"/>
-          <w:color w:val="auto"/>
-          <w:spacing w:val="0"/>
-          <w:position w:val="0"/>
-          <w:sz w:val="24"/>
-          <w:shd w:fill="auto" w:val="clear"/>
-        </w:rPr>
-        <w:t xml:space="preserve">, no qual o profissional poderá indicar que o procedimento está a realizar, foi iniciado, ou então, já foi realizado.</w:t>
-      </w:r>
-    </w:p>
-    <w:p>
-      <w:pPr>
-        <w:suppressAutoHyphens w:val="true"/>
-        <w:spacing w:before="0" w:after="0" w:line="360"/>
-        <w:ind w:right="-21" w:left="0" w:firstLine="851"/>
-        <w:jc w:val="both"/>
-        <w:rPr>
-          <w:rFonts w:ascii="Times New Roman" w:hAnsi="Times New Roman" w:cs="Times New Roman" w:eastAsia="Times New Roman"/>
-          <w:color w:val="auto"/>
-          <w:spacing w:val="0"/>
-          <w:position w:val="0"/>
-          <w:sz w:val="24"/>
-          <w:shd w:fill="auto" w:val="clear"/>
-        </w:rPr>
-      </w:pPr>
-      <w:r>
-        <w:rPr>
-          <w:rFonts w:ascii="Times New Roman" w:hAnsi="Times New Roman" w:cs="Times New Roman" w:eastAsia="Times New Roman"/>
-          <w:color w:val="auto"/>
-          <w:spacing w:val="0"/>
-          <w:position w:val="0"/>
-          <w:sz w:val="24"/>
-          <w:shd w:fill="auto" w:val="clear"/>
-        </w:rPr>
-        <w:t xml:space="preserve">Esta será a principal forma de controle que o sistema disponibilizará ao profissional. Com este, o mesmo poderá ter acesso a todas as informações do paciente e determinará, ou planejará, as ações que serão realizadas nas consultas. O sistema deve permitir que o profissional inclua observações sobre seu paciente. Esta funcionalidade tem por objetivo permitir o armazenamento de informações complementares sobre a consulta, o tratamento, medicamentos, etc. Trata-se de uma forma livre para adicionar informações relevantes ao prontuário do paciente. Em complemento ao exposto, também são apontados os seguintes requisitos funcionais:</w:t>
+        <w:t xml:space="preserve">Entre os requisitos principais do sistema está a permissão do cadastro de salas, para as quais o usuário pode designar um nome, um tipo e os equipamentos que possuem (por exemplo, um notebook e um projetor). Deve ser possível cadastrar equipamentos, adicionando a eles um nome, e também cadastrar tipos de sala, com seu nome e tamanho. Além disso, o sistema deve permitir o cadastro de clientes com informações como: nome, endereço e contatos.</w:t>
+      </w:r>
+    </w:p>
+    <w:p>
+      <w:pPr>
+        <w:suppressAutoHyphens w:val="true"/>
+        <w:spacing w:before="0" w:after="0" w:line="360"/>
+        <w:ind w:right="-21" w:left="0" w:firstLine="0"/>
+        <w:jc w:val="both"/>
+        <w:rPr>
+          <w:rFonts w:ascii="Times New Roman" w:hAnsi="Times New Roman" w:cs="Times New Roman" w:eastAsia="Times New Roman"/>
+          <w:color w:val="auto"/>
+          <w:spacing w:val="0"/>
+          <w:position w:val="0"/>
+          <w:sz w:val="24"/>
+          <w:shd w:fill="auto" w:val="clear"/>
+        </w:rPr>
+      </w:pPr>
+      <w:r>
+        <w:rPr>
+          <w:rFonts w:ascii="Times New Roman" w:hAnsi="Times New Roman" w:cs="Times New Roman" w:eastAsia="Times New Roman"/>
+          <w:color w:val="auto"/>
+          <w:spacing w:val="0"/>
+          <w:position w:val="0"/>
+          <w:sz w:val="24"/>
+          <w:shd w:fill="auto" w:val="clear"/>
+        </w:rPr>
+        <w:tab/>
+        <w:t xml:space="preserve">O cadastro principal do sistema será o de reservas, onde o usuário poderá registrar as reservas de salas feitas pelos clientes. Uma reserva deve conter: o cliente, a sala reservada, datas e horários de entrada e saída, o valor da reserva e se ela já foi paga. Depois do registro da reserva, o usuário pode ainda dar entrada a uma multa vinculada à reserva. Nesse cadastro, devem ser armazenados a reserva, o valor da multa e a data de pagamento.</w:t>
+      </w:r>
+    </w:p>
+    <w:p>
+      <w:pPr>
+        <w:suppressAutoHyphens w:val="true"/>
+        <w:spacing w:before="0" w:after="0" w:line="360"/>
+        <w:ind w:right="-21" w:left="0" w:firstLine="0"/>
+        <w:jc w:val="both"/>
+        <w:rPr>
+          <w:rFonts w:ascii="Times New Roman" w:hAnsi="Times New Roman" w:cs="Times New Roman" w:eastAsia="Times New Roman"/>
+          <w:color w:val="auto"/>
+          <w:spacing w:val="0"/>
+          <w:position w:val="0"/>
+          <w:sz w:val="24"/>
+          <w:shd w:fill="auto" w:val="clear"/>
+        </w:rPr>
+      </w:pPr>
+      <w:r>
+        <w:rPr>
+          <w:rFonts w:ascii="Times New Roman" w:hAnsi="Times New Roman" w:cs="Times New Roman" w:eastAsia="Times New Roman"/>
+          <w:color w:val="auto"/>
+          <w:spacing w:val="0"/>
+          <w:position w:val="0"/>
+          <w:sz w:val="24"/>
+          <w:shd w:fill="auto" w:val="clear"/>
+        </w:rPr>
+        <w:tab/>
+        <w:t xml:space="preserve">Os requisitos funcionais são apresentar:</w:t>
       </w:r>
     </w:p>
     <w:p>
       <w:pPr>
         <w:numPr>
           <w:ilvl w:val="0"/>
-          <w:numId w:val="21"/>
+          <w:numId w:val="19"/>
         </w:numPr>
         <w:suppressAutoHyphens w:val="true"/>
         <w:spacing w:before="0" w:after="0" w:line="360"/>
-        <w:ind w:right="-21" w:left="1571" w:hanging="360"/>
-        <w:jc w:val="both"/>
-        <w:rPr>
-          <w:rFonts w:ascii="Times New Roman" w:hAnsi="Times New Roman" w:cs="Times New Roman" w:eastAsia="Times New Roman"/>
-          <w:color w:val="auto"/>
-          <w:spacing w:val="0"/>
-          <w:position w:val="0"/>
-          <w:sz w:val="24"/>
-          <w:shd w:fill="auto" w:val="clear"/>
-        </w:rPr>
-      </w:pPr>
+        <w:ind w:right="-21" w:left="720" w:hanging="360"/>
+        <w:jc w:val="both"/>
+        <w:rPr>
+          <w:rFonts w:ascii="Times New Roman" w:hAnsi="Times New Roman" w:cs="Times New Roman" w:eastAsia="Times New Roman"/>
+          <w:color w:val="auto"/>
+          <w:spacing w:val="0"/>
+          <w:position w:val="0"/>
+          <w:sz w:val="24"/>
+          <w:shd w:fill="auto" w:val="clear"/>
+        </w:rPr>
+      </w:pPr>
+      <w:r>
+        <w:rPr>
+          <w:rFonts w:ascii="Times New Roman" w:hAnsi="Times New Roman" w:cs="Times New Roman" w:eastAsia="Times New Roman"/>
+          <w:color w:val="auto"/>
+          <w:spacing w:val="0"/>
+          <w:position w:val="0"/>
+          <w:sz w:val="24"/>
+          <w:shd w:fill="auto" w:val="clear"/>
+        </w:rPr>
+        <w:t xml:space="preserve">as reservas de determinada sala em certa data/hora</w:t>
+      </w:r>
+    </w:p>
+    <w:p>
+      <w:pPr>
+        <w:numPr>
+          <w:ilvl w:val="0"/>
+          <w:numId w:val="19"/>
+        </w:numPr>
+        <w:suppressAutoHyphens w:val="true"/>
+        <w:spacing w:before="0" w:after="0" w:line="360"/>
+        <w:ind w:right="-21" w:left="720" w:hanging="360"/>
+        <w:jc w:val="both"/>
+        <w:rPr>
+          <w:rFonts w:ascii="Times New Roman" w:hAnsi="Times New Roman" w:cs="Times New Roman" w:eastAsia="Times New Roman"/>
+          <w:color w:val="auto"/>
+          <w:spacing w:val="0"/>
+          <w:position w:val="0"/>
+          <w:sz w:val="24"/>
+          <w:shd w:fill="auto" w:val="clear"/>
+        </w:rPr>
+      </w:pPr>
+      <w:r>
+        <w:rPr>
+          <w:rFonts w:ascii="Times New Roman" w:hAnsi="Times New Roman" w:cs="Times New Roman" w:eastAsia="Times New Roman"/>
+          <w:color w:val="auto"/>
+          <w:spacing w:val="0"/>
+          <w:position w:val="0"/>
+          <w:sz w:val="24"/>
+          <w:shd w:fill="auto" w:val="clear"/>
+        </w:rPr>
+        <w:t xml:space="preserve">salas livres em determinada data/hora</w:t>
+      </w:r>
+    </w:p>
+    <w:p>
+      <w:pPr>
+        <w:numPr>
+          <w:ilvl w:val="0"/>
+          <w:numId w:val="19"/>
+        </w:numPr>
+        <w:suppressAutoHyphens w:val="true"/>
+        <w:spacing w:before="0" w:after="0" w:line="360"/>
+        <w:ind w:right="-21" w:left="720" w:hanging="360"/>
+        <w:jc w:val="both"/>
+        <w:rPr>
+          <w:rFonts w:ascii="Times New Roman" w:hAnsi="Times New Roman" w:cs="Times New Roman" w:eastAsia="Times New Roman"/>
+          <w:color w:val="auto"/>
+          <w:spacing w:val="0"/>
+          <w:position w:val="0"/>
+          <w:sz w:val="24"/>
+          <w:shd w:fill="auto" w:val="clear"/>
+        </w:rPr>
+      </w:pPr>
+      <w:r>
+        <w:rPr>
+          <w:rFonts w:ascii="Times New Roman" w:hAnsi="Times New Roman" w:cs="Times New Roman" w:eastAsia="Times New Roman"/>
+          <w:color w:val="auto"/>
+          <w:spacing w:val="0"/>
+          <w:position w:val="0"/>
+          <w:sz w:val="24"/>
+          <w:shd w:fill="auto" w:val="clear"/>
+        </w:rPr>
+        <w:t xml:space="preserve">salas com determinado equipamento</w:t>
+      </w:r>
+    </w:p>
+    <w:p>
+      <w:pPr>
+        <w:numPr>
+          <w:ilvl w:val="0"/>
+          <w:numId w:val="19"/>
+        </w:numPr>
+        <w:suppressAutoHyphens w:val="true"/>
+        <w:spacing w:before="0" w:after="0" w:line="360"/>
+        <w:ind w:right="-21" w:left="720" w:hanging="360"/>
+        <w:jc w:val="both"/>
+        <w:rPr>
+          <w:rFonts w:ascii="Times New Roman" w:hAnsi="Times New Roman" w:cs="Times New Roman" w:eastAsia="Times New Roman"/>
+          <w:color w:val="auto"/>
+          <w:spacing w:val="0"/>
+          <w:position w:val="0"/>
+          <w:sz w:val="24"/>
+          <w:shd w:fill="auto" w:val="clear"/>
+        </w:rPr>
+      </w:pPr>
+      <w:r>
+        <w:rPr>
+          <w:rFonts w:ascii="Times New Roman" w:hAnsi="Times New Roman" w:cs="Times New Roman" w:eastAsia="Times New Roman"/>
+          <w:color w:val="auto"/>
+          <w:spacing w:val="0"/>
+          <w:position w:val="0"/>
+          <w:sz w:val="24"/>
+          <w:shd w:fill="auto" w:val="clear"/>
+        </w:rPr>
+        <w:t xml:space="preserve">clientes que utilizaram determinada sala em determinada data/hora</w:t>
+      </w:r>
+    </w:p>
+    <w:p>
+      <w:pPr>
+        <w:numPr>
+          <w:ilvl w:val="0"/>
+          <w:numId w:val="19"/>
+        </w:numPr>
+        <w:suppressAutoHyphens w:val="true"/>
+        <w:spacing w:before="0" w:after="0" w:line="360"/>
+        <w:ind w:right="-21" w:left="720" w:hanging="360"/>
+        <w:jc w:val="both"/>
+        <w:rPr>
+          <w:rFonts w:ascii="Times New Roman" w:hAnsi="Times New Roman" w:cs="Times New Roman" w:eastAsia="Times New Roman"/>
+          <w:color w:val="auto"/>
+          <w:spacing w:val="0"/>
+          <w:position w:val="0"/>
+          <w:sz w:val="24"/>
+          <w:shd w:fill="auto" w:val="clear"/>
+        </w:rPr>
+      </w:pPr>
+      <w:r>
+        <w:rPr>
+          <w:rFonts w:ascii="Times New Roman" w:hAnsi="Times New Roman" w:cs="Times New Roman" w:eastAsia="Times New Roman"/>
+          <w:color w:val="auto"/>
+          <w:spacing w:val="0"/>
+          <w:position w:val="0"/>
+          <w:sz w:val="24"/>
+          <w:shd w:fill="auto" w:val="clear"/>
+        </w:rPr>
+        <w:t xml:space="preserve">reservas de determinado cliente</w:t>
+      </w:r>
+    </w:p>
+    <w:p>
+      <w:pPr>
+        <w:numPr>
+          <w:ilvl w:val="0"/>
+          <w:numId w:val="19"/>
+        </w:numPr>
+        <w:suppressAutoHyphens w:val="true"/>
+        <w:spacing w:before="0" w:after="0" w:line="360"/>
+        <w:ind w:right="-21" w:left="720" w:hanging="360"/>
+        <w:jc w:val="both"/>
+        <w:rPr>
+          <w:rFonts w:ascii="Times New Roman" w:hAnsi="Times New Roman" w:cs="Times New Roman" w:eastAsia="Times New Roman"/>
+          <w:color w:val="auto"/>
+          <w:spacing w:val="0"/>
+          <w:position w:val="0"/>
+          <w:sz w:val="24"/>
+          <w:shd w:fill="auto" w:val="clear"/>
+        </w:rPr>
+      </w:pPr>
+      <w:r>
+        <w:rPr>
+          <w:rFonts w:ascii="Times New Roman" w:hAnsi="Times New Roman" w:cs="Times New Roman" w:eastAsia="Times New Roman"/>
+          <w:color w:val="auto"/>
+          <w:spacing w:val="0"/>
+          <w:position w:val="0"/>
+          <w:sz w:val="24"/>
+          <w:shd w:fill="auto" w:val="clear"/>
+        </w:rPr>
+        <w:t xml:space="preserve">reservas não pagas agrupadas por cliente e ordenadas decrescentemente pelo valor</w:t>
+      </w:r>
+    </w:p>
+    <w:p>
+      <w:pPr>
+        <w:numPr>
+          <w:ilvl w:val="0"/>
+          <w:numId w:val="19"/>
+        </w:numPr>
+        <w:suppressAutoHyphens w:val="true"/>
+        <w:spacing w:before="0" w:after="0" w:line="360"/>
+        <w:ind w:right="-21" w:left="720" w:hanging="360"/>
+        <w:jc w:val="both"/>
+        <w:rPr>
+          <w:rFonts w:ascii="Times New Roman" w:hAnsi="Times New Roman" w:cs="Times New Roman" w:eastAsia="Times New Roman"/>
+          <w:color w:val="auto"/>
+          <w:spacing w:val="0"/>
+          <w:position w:val="0"/>
+          <w:sz w:val="24"/>
+          <w:shd w:fill="auto" w:val="clear"/>
+        </w:rPr>
+      </w:pPr>
+      <w:r>
+        <w:rPr>
+          <w:rFonts w:ascii="Times New Roman" w:hAnsi="Times New Roman" w:cs="Times New Roman" w:eastAsia="Times New Roman"/>
+          <w:color w:val="auto"/>
+          <w:spacing w:val="0"/>
+          <w:position w:val="0"/>
+          <w:sz w:val="24"/>
+          <w:shd w:fill="auto" w:val="clear"/>
+        </w:rPr>
+        <w:t xml:space="preserve">multas não pagas agrupadas por cliente e ordenadas pelo valor decrescentemente</w:t>
+      </w:r>
+    </w:p>
+    <w:p>
+      <w:pPr>
+        <w:keepNext w:val="true"/>
+        <w:suppressAutoHyphens w:val="true"/>
+        <w:spacing w:before="240" w:after="60" w:line="360"/>
+        <w:ind w:right="-21" w:left="0" w:firstLine="0"/>
+        <w:jc w:val="both"/>
+        <w:rPr>
+          <w:rFonts w:ascii="Times New Roman" w:hAnsi="Times New Roman" w:cs="Times New Roman" w:eastAsia="Times New Roman"/>
+          <w:b/>
+          <w:color w:val="auto"/>
+          <w:spacing w:val="0"/>
+          <w:position w:val="0"/>
+          <w:sz w:val="24"/>
+          <w:shd w:fill="auto" w:val="clear"/>
+        </w:rPr>
+      </w:pPr>
+      <w:r>
+        <w:rPr>
+          <w:rFonts w:ascii="Times New Roman" w:hAnsi="Times New Roman" w:cs="Times New Roman" w:eastAsia="Times New Roman"/>
+          <w:b/>
+          <w:color w:val="auto"/>
+          <w:spacing w:val="0"/>
+          <w:position w:val="0"/>
+          <w:sz w:val="24"/>
+          <w:shd w:fill="auto" w:val="clear"/>
+        </w:rPr>
+        <w:t xml:space="preserve">2.2 Modelo Entidade Relacionamento</w:t>
+      </w:r>
     </w:p>
     <w:p>
       <w:pPr>
@@ -1667,6 +1846,107 @@
           <w:shd w:fill="auto" w:val="clear"/>
         </w:rPr>
       </w:pPr>
+      <w:r>
+        <w:rPr>
+          <w:rFonts w:ascii="Times New Roman" w:hAnsi="Times New Roman" w:cs="Times New Roman" w:eastAsia="Times New Roman"/>
+          <w:color w:val="auto"/>
+          <w:spacing w:val="0"/>
+          <w:position w:val="0"/>
+          <w:sz w:val="24"/>
+          <w:shd w:fill="auto" w:val="clear"/>
+        </w:rPr>
+        <w:t xml:space="preserve">Com base nas informações coletadas e no levantamento de requisitos funcionais foi desenvolvido o Modelo Entidade Relacionamento (MER) físico da base de dados. O MER tem como principal finalidade representar os relacionamentos de conectividade existentes para a formalização da estrutura necessária para a criação específica desta base de dados. A Figura 1 representa o diagrama resultante desenvolvido para o SGBD Oracle. </w:t>
+      </w:r>
+    </w:p>
+    <w:p>
+      <w:pPr>
+        <w:suppressAutoHyphens w:val="true"/>
+        <w:spacing w:before="0" w:after="0" w:line="240"/>
+        <w:ind w:right="-21" w:left="0" w:firstLine="0"/>
+        <w:jc w:val="center"/>
+        <w:rPr>
+          <w:rFonts w:ascii="Times New Roman" w:hAnsi="Times New Roman" w:cs="Times New Roman" w:eastAsia="Times New Roman"/>
+          <w:color w:val="auto"/>
+          <w:spacing w:val="0"/>
+          <w:position w:val="0"/>
+          <w:sz w:val="22"/>
+          <w:shd w:fill="auto" w:val="clear"/>
+        </w:rPr>
+      </w:pPr>
+      <w:r>
+        <w:rPr>
+          <w:rFonts w:ascii="Times New Roman" w:hAnsi="Times New Roman" w:cs="Times New Roman" w:eastAsia="Times New Roman"/>
+          <w:color w:val="auto"/>
+          <w:spacing w:val="0"/>
+          <w:position w:val="0"/>
+          <w:sz w:val="22"/>
+          <w:shd w:fill="auto" w:val="clear"/>
+        </w:rPr>
+        <w:t xml:space="preserve">Figura 01 </w:t>
+      </w:r>
+      <w:r>
+        <w:rPr>
+          <w:rFonts w:ascii="Times New Roman" w:hAnsi="Times New Roman" w:cs="Times New Roman" w:eastAsia="Times New Roman"/>
+          <w:color w:val="auto"/>
+          <w:spacing w:val="0"/>
+          <w:position w:val="0"/>
+          <w:sz w:val="22"/>
+          <w:shd w:fill="auto" w:val="clear"/>
+        </w:rPr>
+        <w:t xml:space="preserve">–</w:t>
+      </w:r>
+      <w:r>
+        <w:rPr>
+          <w:rFonts w:ascii="Times New Roman" w:hAnsi="Times New Roman" w:cs="Times New Roman" w:eastAsia="Times New Roman"/>
+          <w:color w:val="auto"/>
+          <w:spacing w:val="0"/>
+          <w:position w:val="0"/>
+          <w:sz w:val="22"/>
+          <w:shd w:fill="auto" w:val="clear"/>
+        </w:rPr>
+        <w:t xml:space="preserve"> Modelo Entidade Relacionamento</w:t>
+      </w:r>
+    </w:p>
+    <w:p>
+      <w:pPr>
+        <w:suppressAutoHyphens w:val="true"/>
+        <w:spacing w:before="0" w:after="0" w:line="240"/>
+        <w:ind w:right="-21" w:left="0" w:firstLine="851"/>
+        <w:jc w:val="center"/>
+        <w:rPr>
+          <w:rFonts w:ascii="Times New Roman" w:hAnsi="Times New Roman" w:cs="Times New Roman" w:eastAsia="Times New Roman"/>
+          <w:color w:val="auto"/>
+          <w:spacing w:val="0"/>
+          <w:position w:val="0"/>
+          <w:sz w:val="24"/>
+          <w:shd w:fill="FFFF00" w:val="clear"/>
+        </w:rPr>
+      </w:pPr>
+      <w:r>
+        <w:object w:dxaOrig="8654" w:dyaOrig="4185">
+          <v:rect xmlns:o="urn:schemas-microsoft-com:office:office" xmlns:v="urn:schemas-microsoft-com:vml" id="rectole0000000000" style="width:432.700000pt;height:209.250000pt" o:preferrelative="t" o:ole="">
+            <o:lock v:ext="edit"/>
+            <v:imagedata xmlns:r="http://schemas.openxmlformats.org/officeDocument/2006/relationships" r:id="docRId1" o:title=""/>
+          </v:rect>
+          <o:OLEObject xmlns:r="http://schemas.openxmlformats.org/officeDocument/2006/relationships" xmlns:o="urn:schemas-microsoft-com:office:office" Type="Embed" ProgID="StaticMetafile" DrawAspect="Content" ObjectID="0000000000" ShapeID="rectole0000000000" r:id="docRId0"/>
+        </w:object>
+      </w:r>
+    </w:p>
+    <w:p>
+      <w:pPr>
+        <w:suppressAutoHyphens w:val="true"/>
+        <w:spacing w:before="0" w:after="0" w:line="360"/>
+        <w:ind w:right="-21" w:left="0" w:firstLine="851"/>
+        <w:jc w:val="center"/>
+        <w:rPr>
+          <w:rFonts w:ascii="Times New Roman" w:hAnsi="Times New Roman" w:cs="Times New Roman" w:eastAsia="Times New Roman"/>
+          <w:color w:val="auto"/>
+          <w:spacing w:val="0"/>
+          <w:position w:val="0"/>
+          <w:sz w:val="24"/>
+          <w:shd w:fill="auto" w:val="clear"/>
+        </w:rPr>
+      </w:pPr>
     </w:p>
     <w:p>
       <w:pPr>
@@ -1695,7 +1975,7 @@
           <w:sz w:val="24"/>
           <w:shd w:fill="auto" w:val="clear"/>
         </w:rPr>
-        <w:t xml:space="preserve">2.2 Modelo Entidade Relacionamento</w:t>
+        <w:t xml:space="preserve">2.3 Implementação do Sistema</w:t>
       </w:r>
     </w:p>
     <w:p>
@@ -1720,15 +2000,15 @@
           <w:spacing w:val="0"/>
           <w:position w:val="0"/>
           <w:sz w:val="24"/>
-          <w:shd w:fill="auto" w:val="clear"/>
-        </w:rPr>
-        <w:t xml:space="preserve">Com base nas informações coletadas e no levantamento de requisitos funcionais foi desenvolvido o Modelo Entidade Relacionamento (MER) físico da base de dados. O MER tem como principal finalidade representar os relacionamentos de conectividade existentes para a formalização da estrutura necessária para a criação específica desta base de dados. A Figura 2 representa o diagrama resultante desenvolvido para o SGBD Oracle. </w:t>
-      </w:r>
-    </w:p>
-    <w:p>
-      <w:pPr>
-        <w:suppressAutoHyphens w:val="true"/>
-        <w:spacing w:before="0" w:after="0" w:line="240"/>
+          <w:shd w:fill="FFFF00" w:val="clear"/>
+        </w:rPr>
+        <w:t xml:space="preserve">Inicie informando o SGBD utilizado. Cada trecho de código apresentado deve ser precedido de explicação (e referência), seguido de figura ilustrando o resultado (no caso de relatório). Este parágrafo deve ser retirado do trabalho. Os parágrafos abaixo servem de exemplo.</w:t>
+      </w:r>
+    </w:p>
+    <w:p>
+      <w:pPr>
+        <w:suppressAutoHyphens w:val="true"/>
+        <w:spacing w:before="0" w:after="0" w:line="360"/>
         <w:ind w:right="-21" w:left="0" w:firstLine="0"/>
         <w:jc w:val="center"/>
         <w:rPr>
@@ -1736,20 +2016,86 @@
           <w:color w:val="auto"/>
           <w:spacing w:val="0"/>
           <w:position w:val="0"/>
-          <w:sz w:val="22"/>
-          <w:shd w:fill="auto" w:val="clear"/>
-        </w:rPr>
-      </w:pPr>
-      <w:r>
-        <w:rPr>
-          <w:rFonts w:ascii="Times New Roman" w:hAnsi="Times New Roman" w:cs="Times New Roman" w:eastAsia="Times New Roman"/>
-          <w:color w:val="auto"/>
-          <w:spacing w:val="0"/>
-          <w:position w:val="0"/>
-          <w:sz w:val="22"/>
-          <w:shd w:fill="auto" w:val="clear"/>
-        </w:rPr>
-        <w:t xml:space="preserve">Figura 01 </w:t>
+          <w:sz w:val="24"/>
+          <w:shd w:fill="auto" w:val="clear"/>
+        </w:rPr>
+      </w:pPr>
+    </w:p>
+    <w:p>
+      <w:pPr>
+        <w:suppressAutoHyphens w:val="true"/>
+        <w:spacing w:before="0" w:after="0" w:line="360"/>
+        <w:ind w:right="-21" w:left="0" w:firstLine="851"/>
+        <w:jc w:val="both"/>
+        <w:rPr>
+          <w:rFonts w:ascii="Times New Roman" w:hAnsi="Times New Roman" w:cs="Times New Roman" w:eastAsia="Times New Roman"/>
+          <w:color w:val="auto"/>
+          <w:spacing w:val="0"/>
+          <w:position w:val="0"/>
+          <w:sz w:val="24"/>
+          <w:shd w:fill="auto" w:val="clear"/>
+        </w:rPr>
+      </w:pPr>
+      <w:r>
+        <w:rPr>
+          <w:rFonts w:ascii="Times New Roman" w:hAnsi="Times New Roman" w:cs="Times New Roman" w:eastAsia="Times New Roman"/>
+          <w:color w:val="auto"/>
+          <w:spacing w:val="0"/>
+          <w:position w:val="0"/>
+          <w:sz w:val="24"/>
+          <w:shd w:fill="auto" w:val="clear"/>
+        </w:rPr>
+        <w:t xml:space="preserve">Ao realizar o </w:t>
+      </w:r>
+      <w:r>
+        <w:rPr>
+          <w:rFonts w:ascii="Times New Roman" w:hAnsi="Times New Roman" w:cs="Times New Roman" w:eastAsia="Times New Roman"/>
+          <w:i/>
+          <w:color w:val="auto"/>
+          <w:spacing w:val="0"/>
+          <w:position w:val="0"/>
+          <w:sz w:val="24"/>
+          <w:shd w:fill="auto" w:val="clear"/>
+        </w:rPr>
+        <w:t xml:space="preserve">login</w:t>
+      </w:r>
+      <w:r>
+        <w:rPr>
+          <w:rFonts w:ascii="Times New Roman" w:hAnsi="Times New Roman" w:cs="Times New Roman" w:eastAsia="Times New Roman"/>
+          <w:color w:val="auto"/>
+          <w:spacing w:val="0"/>
+          <w:position w:val="0"/>
+          <w:sz w:val="24"/>
+          <w:shd w:fill="auto" w:val="clear"/>
+        </w:rPr>
+        <w:t xml:space="preserve"> o sistema submete uma sentença SQL para fazer a validação dos dados do usuário. Este trecho de código pode ser observado no quadro 1.</w:t>
+      </w:r>
+    </w:p>
+    <w:p>
+      <w:pPr>
+        <w:suppressAutoHyphens w:val="true"/>
+        <w:spacing w:before="0" w:after="0" w:line="360"/>
+        <w:ind w:right="-21" w:left="0" w:firstLine="0"/>
+        <w:jc w:val="center"/>
+        <w:rPr>
+          <w:rFonts w:ascii="Times New Roman" w:hAnsi="Times New Roman" w:cs="Times New Roman" w:eastAsia="Times New Roman"/>
+          <w:color w:val="auto"/>
+          <w:spacing w:val="0"/>
+          <w:position w:val="0"/>
+          <w:sz w:val="22"/>
+          <w:shd w:fill="auto" w:val="clear"/>
+        </w:rPr>
+      </w:pPr>
+      <w:r>
+        <w:rPr>
+          <w:rFonts w:ascii="Times New Roman" w:hAnsi="Times New Roman" w:cs="Times New Roman" w:eastAsia="Times New Roman"/>
+          <w:color w:val="auto"/>
+          <w:spacing w:val="0"/>
+          <w:position w:val="0"/>
+          <w:sz w:val="22"/>
+          <w:shd w:fill="auto" w:val="clear"/>
+        </w:rPr>
+        <w:t xml:space="preserve">Quadro 01 </w:t>
       </w:r>
       <w:r>
         <w:rPr>
@@ -1771,244 +2117,7 @@
           <w:sz w:val="22"/>
           <w:shd w:fill="auto" w:val="clear"/>
         </w:rPr>
-        <w:t xml:space="preserve"> Modelo Entidade Relacionamento</w:t>
-      </w:r>
-    </w:p>
-    <w:p>
-      <w:pPr>
-        <w:suppressAutoHyphens w:val="true"/>
-        <w:spacing w:before="0" w:after="0" w:line="360"/>
-        <w:ind w:right="-21" w:left="0" w:firstLine="0"/>
-        <w:jc w:val="center"/>
-        <w:rPr>
-          <w:rFonts w:ascii="Times New Roman" w:hAnsi="Times New Roman" w:cs="Times New Roman" w:eastAsia="Times New Roman"/>
-          <w:color w:val="auto"/>
-          <w:spacing w:val="0"/>
-          <w:position w:val="0"/>
-          <w:sz w:val="24"/>
-          <w:shd w:fill="auto" w:val="clear"/>
-        </w:rPr>
-      </w:pPr>
-      <w:r>
-        <w:rPr>
-          <w:rFonts w:ascii="Times New Roman" w:hAnsi="Times New Roman" w:cs="Times New Roman" w:eastAsia="Times New Roman"/>
-          <w:color w:val="auto"/>
-          <w:spacing w:val="0"/>
-          <w:position w:val="0"/>
-          <w:sz w:val="24"/>
-          <w:shd w:fill="FFFF00" w:val="clear"/>
-        </w:rPr>
-        <w:t xml:space="preserve">Substitua esta linha pela figura do Modelo Entidade Relacionamento. Não esqueça de colocar a figura com moldura, conforme ABNT</w:t>
-      </w:r>
-      <w:r>
-        <w:rPr>
-          <w:rFonts w:ascii="Times New Roman" w:hAnsi="Times New Roman" w:cs="Times New Roman" w:eastAsia="Times New Roman"/>
-          <w:color w:val="auto"/>
-          <w:spacing w:val="0"/>
-          <w:position w:val="0"/>
-          <w:sz w:val="24"/>
-          <w:shd w:fill="auto" w:val="clear"/>
-        </w:rPr>
-        <w:t xml:space="preserve">.</w:t>
-      </w:r>
-    </w:p>
-    <w:p>
-      <w:pPr>
-        <w:suppressAutoHyphens w:val="true"/>
-        <w:spacing w:before="0" w:after="0" w:line="360"/>
-        <w:ind w:right="-21" w:left="0" w:firstLine="851"/>
-        <w:jc w:val="both"/>
-        <w:rPr>
-          <w:rFonts w:ascii="Times New Roman" w:hAnsi="Times New Roman" w:cs="Times New Roman" w:eastAsia="Times New Roman"/>
-          <w:color w:val="auto"/>
-          <w:spacing w:val="0"/>
-          <w:position w:val="0"/>
-          <w:sz w:val="24"/>
-          <w:shd w:fill="auto" w:val="clear"/>
-        </w:rPr>
-      </w:pPr>
-    </w:p>
-    <w:p>
-      <w:pPr>
-        <w:keepNext w:val="true"/>
-        <w:suppressAutoHyphens w:val="true"/>
-        <w:spacing w:before="240" w:after="60" w:line="360"/>
-        <w:ind w:right="-21" w:left="0" w:firstLine="0"/>
-        <w:jc w:val="both"/>
-        <w:rPr>
-          <w:rFonts w:ascii="Times New Roman" w:hAnsi="Times New Roman" w:cs="Times New Roman" w:eastAsia="Times New Roman"/>
-          <w:b/>
-          <w:color w:val="auto"/>
-          <w:spacing w:val="0"/>
-          <w:position w:val="0"/>
-          <w:sz w:val="24"/>
-          <w:shd w:fill="auto" w:val="clear"/>
-        </w:rPr>
-      </w:pPr>
-      <w:r>
-        <w:rPr>
-          <w:rFonts w:ascii="Times New Roman" w:hAnsi="Times New Roman" w:cs="Times New Roman" w:eastAsia="Times New Roman"/>
-          <w:b/>
-          <w:color w:val="auto"/>
-          <w:spacing w:val="0"/>
-          <w:position w:val="0"/>
-          <w:sz w:val="24"/>
-          <w:shd w:fill="auto" w:val="clear"/>
-        </w:rPr>
-        <w:t xml:space="preserve">2.3 Implementação do Sistema</w:t>
-      </w:r>
-    </w:p>
-    <w:p>
-      <w:pPr>
-        <w:suppressAutoHyphens w:val="true"/>
-        <w:spacing w:before="0" w:after="0" w:line="360"/>
-        <w:ind w:right="-21" w:left="0" w:firstLine="851"/>
-        <w:jc w:val="both"/>
-        <w:rPr>
-          <w:rFonts w:ascii="Times New Roman" w:hAnsi="Times New Roman" w:cs="Times New Roman" w:eastAsia="Times New Roman"/>
-          <w:color w:val="auto"/>
-          <w:spacing w:val="0"/>
-          <w:position w:val="0"/>
-          <w:sz w:val="24"/>
-          <w:shd w:fill="auto" w:val="clear"/>
-        </w:rPr>
-      </w:pPr>
-      <w:r>
-        <w:rPr>
-          <w:rFonts w:ascii="Times New Roman" w:hAnsi="Times New Roman" w:cs="Times New Roman" w:eastAsia="Times New Roman"/>
-          <w:color w:val="auto"/>
-          <w:spacing w:val="0"/>
-          <w:position w:val="0"/>
-          <w:sz w:val="24"/>
-          <w:shd w:fill="FFFF00" w:val="clear"/>
-        </w:rPr>
-        <w:t xml:space="preserve">Inicie informando o SGBD utilizado. Cada trecho de código apresentado deve ser precedido de explicação (e referência), seguido de figura ilustrando o resultado (no caso de relatório). Este parágrafo deve ser retirado do trabalho. Os parágrafos abaixo servem de exemplo.</w:t>
-      </w:r>
-    </w:p>
-    <w:p>
-      <w:pPr>
-        <w:suppressAutoHyphens w:val="true"/>
-        <w:spacing w:before="0" w:after="0" w:line="360"/>
-        <w:ind w:right="-21" w:left="0" w:firstLine="0"/>
-        <w:jc w:val="center"/>
-        <w:rPr>
-          <w:rFonts w:ascii="Times New Roman" w:hAnsi="Times New Roman" w:cs="Times New Roman" w:eastAsia="Times New Roman"/>
-          <w:color w:val="auto"/>
-          <w:spacing w:val="0"/>
-          <w:position w:val="0"/>
-          <w:sz w:val="24"/>
-          <w:shd w:fill="auto" w:val="clear"/>
-        </w:rPr>
-      </w:pPr>
-    </w:p>
-    <w:p>
-      <w:pPr>
-        <w:suppressAutoHyphens w:val="true"/>
-        <w:spacing w:before="0" w:after="0" w:line="360"/>
-        <w:ind w:right="-21" w:left="0" w:firstLine="851"/>
-        <w:jc w:val="both"/>
-        <w:rPr>
-          <w:rFonts w:ascii="Times New Roman" w:hAnsi="Times New Roman" w:cs="Times New Roman" w:eastAsia="Times New Roman"/>
-          <w:color w:val="auto"/>
-          <w:spacing w:val="0"/>
-          <w:position w:val="0"/>
-          <w:sz w:val="24"/>
-          <w:shd w:fill="auto" w:val="clear"/>
-        </w:rPr>
-      </w:pPr>
-      <w:r>
-        <w:rPr>
-          <w:rFonts w:ascii="Times New Roman" w:hAnsi="Times New Roman" w:cs="Times New Roman" w:eastAsia="Times New Roman"/>
-          <w:color w:val="auto"/>
-          <w:spacing w:val="0"/>
-          <w:position w:val="0"/>
-          <w:sz w:val="24"/>
-          <w:shd w:fill="auto" w:val="clear"/>
-        </w:rPr>
-        <w:t xml:space="preserve">Ao realizar o </w:t>
-      </w:r>
-      <w:r>
-        <w:rPr>
-          <w:rFonts w:ascii="Times New Roman" w:hAnsi="Times New Roman" w:cs="Times New Roman" w:eastAsia="Times New Roman"/>
-          <w:i/>
-          <w:color w:val="auto"/>
-          <w:spacing w:val="0"/>
-          <w:position w:val="0"/>
-          <w:sz w:val="24"/>
-          <w:shd w:fill="auto" w:val="clear"/>
-        </w:rPr>
-        <w:t xml:space="preserve">login</w:t>
-      </w:r>
-      <w:r>
-        <w:rPr>
-          <w:rFonts w:ascii="Times New Roman" w:hAnsi="Times New Roman" w:cs="Times New Roman" w:eastAsia="Times New Roman"/>
-          <w:color w:val="auto"/>
-          <w:spacing w:val="0"/>
-          <w:position w:val="0"/>
-          <w:sz w:val="24"/>
-          <w:shd w:fill="auto" w:val="clear"/>
-        </w:rPr>
-        <w:t xml:space="preserve"> o sistema submete uma sentença SQL para fazer a validação dos dados do usuário. Este trecho de código pode ser observado no quadro 1.</w:t>
-      </w:r>
-    </w:p>
-    <w:p>
-      <w:pPr>
-        <w:suppressAutoHyphens w:val="true"/>
-        <w:spacing w:before="0" w:after="0" w:line="360"/>
-        <w:ind w:right="-21" w:left="0" w:firstLine="0"/>
-        <w:jc w:val="center"/>
-        <w:rPr>
-          <w:rFonts w:ascii="Times New Roman" w:hAnsi="Times New Roman" w:cs="Times New Roman" w:eastAsia="Times New Roman"/>
-          <w:color w:val="auto"/>
-          <w:spacing w:val="0"/>
-          <w:position w:val="0"/>
-          <w:sz w:val="22"/>
-          <w:shd w:fill="auto" w:val="clear"/>
-        </w:rPr>
-      </w:pPr>
-      <w:r>
-        <w:rPr>
-          <w:rFonts w:ascii="Times New Roman" w:hAnsi="Times New Roman" w:cs="Times New Roman" w:eastAsia="Times New Roman"/>
-          <w:color w:val="auto"/>
-          <w:spacing w:val="0"/>
-          <w:position w:val="0"/>
-          <w:sz w:val="22"/>
-          <w:shd w:fill="auto" w:val="clear"/>
-        </w:rPr>
-        <w:t xml:space="preserve">Quadro 01 </w:t>
-      </w:r>
-      <w:r>
-        <w:rPr>
-          <w:rFonts w:ascii="Times New Roman" w:hAnsi="Times New Roman" w:cs="Times New Roman" w:eastAsia="Times New Roman"/>
-          <w:color w:val="auto"/>
-          <w:spacing w:val="0"/>
-          <w:position w:val="0"/>
-          <w:sz w:val="22"/>
-          <w:shd w:fill="auto" w:val="clear"/>
-        </w:rPr>
-        <w:t xml:space="preserve">–</w:t>
-      </w:r>
-      <w:r>
-        <w:rPr>
-          <w:rFonts w:ascii="Times New Roman" w:hAnsi="Times New Roman" w:cs="Times New Roman" w:eastAsia="Times New Roman"/>
-          <w:color w:val="auto"/>
-          <w:spacing w:val="0"/>
-          <w:position w:val="0"/>
-          <w:sz w:val="22"/>
-          <w:shd w:fill="auto" w:val="clear"/>
-        </w:rPr>
-        <w:t xml:space="preserve"> C</w:t>
-      </w:r>
-      <w:r>
-        <w:rPr>
-          <w:rFonts w:ascii="Times New Roman" w:hAnsi="Times New Roman" w:cs="Times New Roman" w:eastAsia="Times New Roman"/>
-          <w:color w:val="auto"/>
-          <w:spacing w:val="0"/>
-          <w:position w:val="0"/>
-          <w:sz w:val="22"/>
-          <w:shd w:fill="auto" w:val="clear"/>
-        </w:rPr>
-        <w:t xml:space="preserve">ódigo SQL de validação do acesso</w:t>
+        <w:t xml:space="preserve"> Código SQL de validação do acesso</w:t>
       </w:r>
     </w:p>
     <w:p>
@@ -2332,7 +2441,7 @@
         </w:rPr>
         <w:t xml:space="preserve">. Disponível em: &lt;</w:t>
       </w:r>
-      <w:hyperlink xmlns:r="http://schemas.openxmlformats.org/officeDocument/2006/relationships" r:id="docRId0">
+      <w:hyperlink xmlns:r="http://schemas.openxmlformats.org/officeDocument/2006/relationships" r:id="docRId2">
         <w:r>
           <w:rPr>
             <w:rFonts w:ascii="Times New Roman" w:hAnsi="Times New Roman" w:cs="Times New Roman" w:eastAsia="Times New Roman"/>
@@ -2441,7 +2550,7 @@
       <w:lvlText w:val="•"/>
     </w:lvl>
   </w:abstractNum>
-  <w:num w:numId="21">
+  <w:num w:numId="19">
     <w:abstractNumId w:val="0"/>
   </w:num>
 </w:numbering>

</xml_diff>